<commit_message>
updated context view with diagram
</commit_message>
<xml_diff>
--- a/data/context_view.docx
+++ b/data/context_view.docx
@@ -1522,6 +1522,71 @@
           <w:lang w:val="en-US" w:eastAsia="sv-SE"/>
         </w:rPr>
         <w:t>The context view describes a mobile inventory management application that allows users to securely log in, add, update, and delete inventory records with images. Administrators can oversee all records and ensure data security. The system has functional, secure, and scalable features but has limitations, such as lack of export options, notifications, and offline mode. The app is for testing purposes only and requires continuous internet access.</w:t>
+      </w:r>
+    </w:p>
+    <w:p>
+      <w:pPr>
+        <w:rPr>
+          <w:rFonts w:ascii="Times New Roman" w:eastAsia="Times New Roman" w:hAnsi="Times New Roman" w:cs="Times New Roman"/>
+          <w:sz w:val="24"/>
+          <w:szCs w:val="24"/>
+          <w:lang w:val="en-US" w:eastAsia="sv-SE"/>
+        </w:rPr>
+      </w:pPr>
+      <w:r>
+        <w:rPr>
+          <w:noProof/>
+        </w:rPr>
+        <w:lastRenderedPageBreak/>
+        <w:drawing>
+          <wp:anchor distT="0" distB="0" distL="114300" distR="114300" simplePos="0" relativeHeight="251658240" behindDoc="0" locked="0" layoutInCell="1" allowOverlap="1" wp14:anchorId="5F68C5FF" wp14:editId="5EC293EA">
+            <wp:simplePos x="0" y="0"/>
+            <wp:positionH relativeFrom="column">
+              <wp:posOffset>-414020</wp:posOffset>
+            </wp:positionH>
+            <wp:positionV relativeFrom="paragraph">
+              <wp:posOffset>0</wp:posOffset>
+            </wp:positionV>
+            <wp:extent cx="5760720" cy="4283710"/>
+            <wp:effectExtent l="0" t="0" r="0" b="2540"/>
+            <wp:wrapSquare wrapText="bothSides"/>
+            <wp:docPr id="1" name="Bildobjekt 1" descr="En bild som visar diagram&#10;&#10;Automatiskt genererad beskrivning"/>
+            <wp:cNvGraphicFramePr>
+              <a:graphicFrameLocks xmlns:a="http://schemas.openxmlformats.org/drawingml/2006/main" noChangeAspect="1"/>
+            </wp:cNvGraphicFramePr>
+            <a:graphic xmlns:a="http://schemas.openxmlformats.org/drawingml/2006/main">
+              <a:graphicData uri="http://schemas.openxmlformats.org/drawingml/2006/picture">
+                <pic:pic xmlns:pic="http://schemas.openxmlformats.org/drawingml/2006/picture">
+                  <pic:nvPicPr>
+                    <pic:cNvPr id="1" name="Bildobjekt 1" descr="En bild som visar diagram&#10;&#10;Automatiskt genererad beskrivning"/>
+                    <pic:cNvPicPr/>
+                  </pic:nvPicPr>
+                  <pic:blipFill>
+                    <a:blip r:embed="rId5" cstate="print">
+                      <a:extLst>
+                        <a:ext uri="{28A0092B-C50C-407E-A947-70E740481C1C}">
+                          <a14:useLocalDpi xmlns:a14="http://schemas.microsoft.com/office/drawing/2010/main" val="0"/>
+                        </a:ext>
+                      </a:extLst>
+                    </a:blip>
+                    <a:stretch>
+                      <a:fillRect/>
+                    </a:stretch>
+                  </pic:blipFill>
+                  <pic:spPr>
+                    <a:xfrm>
+                      <a:off x="0" y="0"/>
+                      <a:ext cx="5760720" cy="4283710"/>
+                    </a:xfrm>
+                    <a:prstGeom prst="rect">
+                      <a:avLst/>
+                    </a:prstGeom>
+                  </pic:spPr>
+                </pic:pic>
+              </a:graphicData>
+            </a:graphic>
+          </wp:anchor>
+        </w:drawing>
       </w:r>
     </w:p>
     <w:sectPr>

</xml_diff>